<commit_message>
updated report- modified first page header
</commit_message>
<xml_diff>
--- a/Report.docx
+++ b/Report.docx
@@ -80,7 +80,18 @@
           <w:sz w:val="22"/>
           <w:szCs w:val="22"/>
         </w:rPr>
-        <w:t xml:space="preserve">jedna z metod rozwiązywania równań nieliniowych. Opiera się ona na twierdzeniu </w:t>
+        <w:t>jedna z metod rozwiązywania równań nieliniowych. Opiera się ona na twierdzeni</w:t>
+      </w:r>
+      <w:bookmarkStart w:id="0" w:name="_GoBack"/>
+      <w:bookmarkEnd w:id="0"/>
+      <w:r>
+        <w:rPr>
+          <w:rFonts w:ascii="Arial" w:hAnsi="Arial" w:cs="Arial"/>
+          <w:color w:val="222222"/>
+          <w:sz w:val="22"/>
+          <w:szCs w:val="22"/>
+        </w:rPr>
+        <w:t xml:space="preserve">u </w:t>
       </w:r>
       <w:proofErr w:type="spellStart"/>
       <w:r>
@@ -1752,17 +1763,7 @@
           <w:sz w:val="22"/>
           <w:szCs w:val="22"/>
         </w:rPr>
-        <w:t xml:space="preserve">w której funkcja zmienia znak na krańcach. Algorytm powtarzamy od początku </w:t>
-      </w:r>
-      <w:r>
-        <w:rPr>
-          <w:rFonts w:ascii="Arial" w:hAnsi="Arial" w:cs="Arial"/>
-          <w:color w:val="000000"/>
-          <w:sz w:val="22"/>
-          <w:szCs w:val="22"/>
-        </w:rPr>
-        <w:lastRenderedPageBreak/>
-        <w:t>dotąd, aż znajdziemy pierwiastek lub przedział</w:t>
+        <w:t>w której funkcja zmienia znak na krańcach. Algorytm powtarzamy od początku dotąd, aż znajdziemy pierwiastek lub przedział</w:t>
       </w:r>
       <w:r>
         <w:rPr>
@@ -3729,6 +3730,7 @@
       <w:r>
         <w:rPr>
           <w:noProof/>
+          <w:lang w:eastAsia="pl-PL"/>
         </w:rPr>
         <mc:AlternateContent>
           <mc:Choice Requires="wps">
@@ -4962,6 +4964,7 @@
       <w:r>
         <w:rPr>
           <w:noProof/>
+          <w:lang w:eastAsia="pl-PL"/>
         </w:rPr>
         <mc:AlternateContent>
           <mc:Choice Requires="wps">
@@ -10391,8 +10394,6 @@
           </wp:inline>
         </w:drawing>
       </w:r>
-      <w:bookmarkStart w:id="0" w:name="_GoBack"/>
-      <w:bookmarkEnd w:id="0"/>
     </w:p>
     <w:p>
       <w:pPr>
@@ -10456,6 +10457,7 @@
     <w:sectPr>
       <w:headerReference w:type="even" r:id="rId19"/>
       <w:headerReference w:type="default" r:id="rId20"/>
+      <w:headerReference w:type="first" r:id="rId21"/>
       <w:pgSz w:w="11906" w:h="16838"/>
       <w:pgMar w:top="1417" w:right="1417" w:bottom="1417" w:left="1417" w:header="708" w:footer="708" w:gutter="0"/>
       <w:cols w:space="708"/>
@@ -10530,6 +10532,7 @@
         <w:color w:val="808080" w:themeColor="background1" w:themeShade="80"/>
         <w:sz w:val="20"/>
         <w:szCs w:val="20"/>
+        <w:lang w:eastAsia="pl-PL"/>
       </w:rPr>
       <mc:AlternateContent>
         <mc:Choice Requires="wpg">
@@ -10843,7 +10846,7 @@
                                 <w:sz w:val="24"/>
                                 <w:szCs w:val="24"/>
                               </w:rPr>
-                              <w:t>8</w:t>
+                              <w:t>2</w:t>
                             </w:r>
                             <w:r>
                               <w:rPr>
@@ -10938,7 +10941,7 @@
                           <w:sz w:val="24"/>
                           <w:szCs w:val="24"/>
                         </w:rPr>
-                        <w:t>8</w:t>
+                        <w:t>2</w:t>
                       </w:r>
                       <w:r>
                         <w:rPr>
@@ -10986,6 +10989,7 @@
         <w:color w:val="808080" w:themeColor="background1" w:themeShade="80"/>
         <w:sz w:val="20"/>
         <w:szCs w:val="20"/>
+        <w:lang w:eastAsia="pl-PL"/>
       </w:rPr>
       <mc:AlternateContent>
         <mc:Choice Requires="wpg">
@@ -11416,6 +11420,451 @@
     </w:r>
     <w:r>
       <w:t>Obliczanie miejsc zerowych wielomianu metodą bisekcji</w:t>
+    </w:r>
+  </w:p>
+</w:hdr>
+</file>
+
+<file path=word/header3.xml><?xml version="1.0" encoding="utf-8"?>
+<w:hdr xmlns:wpc="http://schemas.microsoft.com/office/word/2010/wordprocessingCanvas" xmlns:cx="http://schemas.microsoft.com/office/drawing/2014/chartex" xmlns:mc="http://schemas.openxmlformats.org/markup-compatibility/2006" xmlns:o="urn:schemas-microsoft-com:office:office" xmlns:r="http://schemas.openxmlformats.org/officeDocument/2006/relationships" xmlns:m="http://schemas.openxmlformats.org/officeDocument/2006/math" xmlns:v="urn:schemas-microsoft-com:vml" xmlns:wp14="http://schemas.microsoft.com/office/word/2010/wordprocessingDrawing" xmlns:wp="http://schemas.openxmlformats.org/drawingml/2006/wordprocessingDrawing" xmlns:w10="urn:schemas-microsoft-com:office:word" xmlns:w="http://schemas.openxmlformats.org/wordprocessingml/2006/main" xmlns:w14="http://schemas.microsoft.com/office/word/2010/wordml" xmlns:w15="http://schemas.microsoft.com/office/word/2012/wordml" xmlns:w16se="http://schemas.microsoft.com/office/word/2015/wordml/symex" xmlns:wpg="http://schemas.microsoft.com/office/word/2010/wordprocessingGroup" xmlns:wpi="http://schemas.microsoft.com/office/word/2010/wordprocessingInk" xmlns:wne="http://schemas.microsoft.com/office/word/2006/wordml" xmlns:wps="http://schemas.microsoft.com/office/word/2010/wordprocessingShape" mc:Ignorable="w14 w15 w16se wp14">
+  <w:p>
+    <w:pPr>
+      <w:pStyle w:val="Nagwek"/>
+    </w:pPr>
+    <w:r>
+      <w:rPr>
+        <w:caps/>
+        <w:noProof/>
+        <w:color w:val="808080" w:themeColor="background1" w:themeShade="80"/>
+        <w:sz w:val="20"/>
+        <w:szCs w:val="20"/>
+      </w:rPr>
+      <mc:AlternateContent>
+        <mc:Choice Requires="wpg">
+          <w:drawing>
+            <wp:anchor distT="0" distB="0" distL="114300" distR="114300" simplePos="0" relativeHeight="251663360" behindDoc="0" locked="0" layoutInCell="1" allowOverlap="1">
+              <wp:simplePos x="0" y="0"/>
+              <wp:positionH relativeFrom="page">
+                <wp:align>right</wp:align>
+              </wp:positionH>
+              <mc:AlternateContent>
+                <mc:Choice Requires="wp14">
+                  <wp:positionV relativeFrom="page">
+                    <wp14:pctPosVOffset>2300</wp14:pctPosVOffset>
+                  </wp:positionV>
+                </mc:Choice>
+                <mc:Fallback>
+                  <wp:positionV relativeFrom="page">
+                    <wp:posOffset>245745</wp:posOffset>
+                  </wp:positionV>
+                </mc:Fallback>
+              </mc:AlternateContent>
+              <wp:extent cx="1700784" cy="1024128"/>
+              <wp:effectExtent l="0" t="0" r="0" b="24130"/>
+              <wp:wrapNone/>
+              <wp:docPr id="25" name="Grupa 25"/>
+              <wp:cNvGraphicFramePr/>
+              <a:graphic xmlns:a="http://schemas.openxmlformats.org/drawingml/2006/main">
+                <a:graphicData uri="http://schemas.microsoft.com/office/word/2010/wordprocessingGroup">
+                  <wpg:wgp>
+                    <wpg:cNvGrpSpPr/>
+                    <wpg:grpSpPr>
+                      <a:xfrm>
+                        <a:off x="0" y="0"/>
+                        <a:ext cx="1700784" cy="1024128"/>
+                        <a:chOff x="0" y="0"/>
+                        <a:chExt cx="1700784" cy="1024128"/>
+                      </a:xfrm>
+                    </wpg:grpSpPr>
+                    <wpg:grpSp>
+                      <wpg:cNvPr id="26" name="Grupa 26"/>
+                      <wpg:cNvGrpSpPr/>
+                      <wpg:grpSpPr>
+                        <a:xfrm>
+                          <a:off x="0" y="0"/>
+                          <a:ext cx="1700784" cy="1024128"/>
+                          <a:chOff x="0" y="0"/>
+                          <a:chExt cx="1700784" cy="1024128"/>
+                        </a:xfrm>
+                      </wpg:grpSpPr>
+                      <wps:wsp>
+                        <wps:cNvPr id="27" name="Prostokąt 27"/>
+                        <wps:cNvSpPr/>
+                        <wps:spPr>
+                          <a:xfrm>
+                            <a:off x="0" y="0"/>
+                            <a:ext cx="1700784" cy="1024128"/>
+                          </a:xfrm>
+                          <a:prstGeom prst="rect">
+                            <a:avLst/>
+                          </a:prstGeom>
+                          <a:solidFill>
+                            <a:schemeClr val="bg1">
+                              <a:alpha val="0"/>
+                            </a:schemeClr>
+                          </a:solidFill>
+                          <a:ln>
+                            <a:noFill/>
+                          </a:ln>
+                        </wps:spPr>
+                        <wps:style>
+                          <a:lnRef idx="2">
+                            <a:schemeClr val="accent1">
+                              <a:shade val="50000"/>
+                            </a:schemeClr>
+                          </a:lnRef>
+                          <a:fillRef idx="1">
+                            <a:schemeClr val="accent1"/>
+                          </a:fillRef>
+                          <a:effectRef idx="0">
+                            <a:schemeClr val="accent1"/>
+                          </a:effectRef>
+                          <a:fontRef idx="minor">
+                            <a:schemeClr val="lt1"/>
+                          </a:fontRef>
+                        </wps:style>
+                        <wps:bodyPr rot="0" spcFirstLastPara="0" vertOverflow="overflow" horzOverflow="overflow" vert="horz" wrap="square" lIns="91440" tIns="45720" rIns="91440" bIns="45720" numCol="1" spcCol="0" rtlCol="0" fromWordArt="0" anchor="ctr" anchorCtr="0" forceAA="0" compatLnSpc="1">
+                          <a:prstTxWarp prst="textNoShape">
+                            <a:avLst/>
+                          </a:prstTxWarp>
+                          <a:noAutofit/>
+                        </wps:bodyPr>
+                      </wps:wsp>
+                      <wps:wsp>
+                        <wps:cNvPr id="28" name="Prostokąt 12"/>
+                        <wps:cNvSpPr/>
+                        <wps:spPr>
+                          <a:xfrm>
+                            <a:off x="0" y="0"/>
+                            <a:ext cx="1463040" cy="1014984"/>
+                          </a:xfrm>
+                          <a:custGeom>
+                            <a:avLst/>
+                            <a:gdLst>
+                              <a:gd name="connsiteX0" fmla="*/ 0 w 1462822"/>
+                              <a:gd name="connsiteY0" fmla="*/ 0 h 1014481"/>
+                              <a:gd name="connsiteX1" fmla="*/ 1462822 w 1462822"/>
+                              <a:gd name="connsiteY1" fmla="*/ 0 h 1014481"/>
+                              <a:gd name="connsiteX2" fmla="*/ 1462822 w 1462822"/>
+                              <a:gd name="connsiteY2" fmla="*/ 1014481 h 1014481"/>
+                              <a:gd name="connsiteX3" fmla="*/ 0 w 1462822"/>
+                              <a:gd name="connsiteY3" fmla="*/ 1014481 h 1014481"/>
+                              <a:gd name="connsiteX4" fmla="*/ 0 w 1462822"/>
+                              <a:gd name="connsiteY4" fmla="*/ 0 h 1014481"/>
+                              <a:gd name="connsiteX0" fmla="*/ 0 w 1462822"/>
+                              <a:gd name="connsiteY0" fmla="*/ 0 h 1014481"/>
+                              <a:gd name="connsiteX1" fmla="*/ 1462822 w 1462822"/>
+                              <a:gd name="connsiteY1" fmla="*/ 0 h 1014481"/>
+                              <a:gd name="connsiteX2" fmla="*/ 1462822 w 1462822"/>
+                              <a:gd name="connsiteY2" fmla="*/ 1014481 h 1014481"/>
+                              <a:gd name="connsiteX3" fmla="*/ 638269 w 1462822"/>
+                              <a:gd name="connsiteY3" fmla="*/ 407899 h 1014481"/>
+                              <a:gd name="connsiteX4" fmla="*/ 0 w 1462822"/>
+                              <a:gd name="connsiteY4" fmla="*/ 0 h 1014481"/>
+                            </a:gdLst>
+                            <a:ahLst/>
+                            <a:cxnLst>
+                              <a:cxn ang="0">
+                                <a:pos x="connsiteX0" y="connsiteY0"/>
+                              </a:cxn>
+                              <a:cxn ang="0">
+                                <a:pos x="connsiteX1" y="connsiteY1"/>
+                              </a:cxn>
+                              <a:cxn ang="0">
+                                <a:pos x="connsiteX2" y="connsiteY2"/>
+                              </a:cxn>
+                              <a:cxn ang="0">
+                                <a:pos x="connsiteX3" y="connsiteY3"/>
+                              </a:cxn>
+                              <a:cxn ang="0">
+                                <a:pos x="connsiteX4" y="connsiteY4"/>
+                              </a:cxn>
+                            </a:cxnLst>
+                            <a:rect l="l" t="t" r="r" b="b"/>
+                            <a:pathLst>
+                              <a:path w="1462822" h="1014481">
+                                <a:moveTo>
+                                  <a:pt x="0" y="0"/>
+                                </a:moveTo>
+                                <a:lnTo>
+                                  <a:pt x="1462822" y="0"/>
+                                </a:lnTo>
+                                <a:lnTo>
+                                  <a:pt x="1462822" y="1014481"/>
+                                </a:lnTo>
+                                <a:lnTo>
+                                  <a:pt x="638269" y="407899"/>
+                                </a:lnTo>
+                                <a:lnTo>
+                                  <a:pt x="0" y="0"/>
+                                </a:lnTo>
+                                <a:close/>
+                              </a:path>
+                            </a:pathLst>
+                          </a:custGeom>
+                          <a:solidFill>
+                            <a:schemeClr val="accent1"/>
+                          </a:solidFill>
+                          <a:ln>
+                            <a:noFill/>
+                          </a:ln>
+                        </wps:spPr>
+                        <wps:style>
+                          <a:lnRef idx="2">
+                            <a:schemeClr val="accent1">
+                              <a:shade val="50000"/>
+                            </a:schemeClr>
+                          </a:lnRef>
+                          <a:fillRef idx="1">
+                            <a:schemeClr val="accent1"/>
+                          </a:fillRef>
+                          <a:effectRef idx="0">
+                            <a:schemeClr val="accent1"/>
+                          </a:effectRef>
+                          <a:fontRef idx="minor">
+                            <a:schemeClr val="lt1"/>
+                          </a:fontRef>
+                        </wps:style>
+                        <wps:bodyPr rot="0" spcFirstLastPara="0" vertOverflow="overflow" horzOverflow="overflow" vert="horz" wrap="square" lIns="91440" tIns="45720" rIns="91440" bIns="45720" numCol="1" spcCol="0" rtlCol="0" fromWordArt="0" anchor="ctr" anchorCtr="0" forceAA="0" compatLnSpc="1">
+                          <a:prstTxWarp prst="textNoShape">
+                            <a:avLst/>
+                          </a:prstTxWarp>
+                          <a:noAutofit/>
+                        </wps:bodyPr>
+                      </wps:wsp>
+                      <wps:wsp>
+                        <wps:cNvPr id="29" name="Prostokąt 29"/>
+                        <wps:cNvSpPr/>
+                        <wps:spPr>
+                          <a:xfrm>
+                            <a:off x="0" y="0"/>
+                            <a:ext cx="1472184" cy="1024128"/>
+                          </a:xfrm>
+                          <a:prstGeom prst="rect">
+                            <a:avLst/>
+                          </a:prstGeom>
+                          <a:blipFill>
+                            <a:blip r:embed="rId1"/>
+                            <a:stretch>
+                              <a:fillRect/>
+                            </a:stretch>
+                          </a:blipFill>
+                          <a:ln>
+                            <a:solidFill>
+                              <a:schemeClr val="bg1"/>
+                            </a:solidFill>
+                          </a:ln>
+                        </wps:spPr>
+                        <wps:style>
+                          <a:lnRef idx="2">
+                            <a:schemeClr val="accent1">
+                              <a:shade val="50000"/>
+                            </a:schemeClr>
+                          </a:lnRef>
+                          <a:fillRef idx="1">
+                            <a:schemeClr val="accent1"/>
+                          </a:fillRef>
+                          <a:effectRef idx="0">
+                            <a:schemeClr val="accent1"/>
+                          </a:effectRef>
+                          <a:fontRef idx="minor">
+                            <a:schemeClr val="lt1"/>
+                          </a:fontRef>
+                        </wps:style>
+                        <wps:bodyPr rot="0" spcFirstLastPara="0" vertOverflow="overflow" horzOverflow="overflow" vert="horz" wrap="square" lIns="91440" tIns="45720" rIns="91440" bIns="45720" numCol="1" spcCol="0" rtlCol="0" fromWordArt="0" anchor="ctr" anchorCtr="0" forceAA="0" compatLnSpc="1">
+                          <a:prstTxWarp prst="textNoShape">
+                            <a:avLst/>
+                          </a:prstTxWarp>
+                          <a:noAutofit/>
+                        </wps:bodyPr>
+                      </wps:wsp>
+                    </wpg:grpSp>
+                    <wps:wsp>
+                      <wps:cNvPr id="30" name="Pole tekstowe 30"/>
+                      <wps:cNvSpPr txBox="1"/>
+                      <wps:spPr>
+                        <a:xfrm>
+                          <a:off x="1032625" y="9510"/>
+                          <a:ext cx="438150" cy="375285"/>
+                        </a:xfrm>
+                        <a:prstGeom prst="rect">
+                          <a:avLst/>
+                        </a:prstGeom>
+                        <a:noFill/>
+                        <a:ln w="6350">
+                          <a:noFill/>
+                        </a:ln>
+                        <a:effectLst/>
+                      </wps:spPr>
+                      <wps:style>
+                        <a:lnRef idx="0">
+                          <a:schemeClr val="accent1"/>
+                        </a:lnRef>
+                        <a:fillRef idx="0">
+                          <a:schemeClr val="accent1"/>
+                        </a:fillRef>
+                        <a:effectRef idx="0">
+                          <a:schemeClr val="accent1"/>
+                        </a:effectRef>
+                        <a:fontRef idx="minor">
+                          <a:schemeClr val="dk1"/>
+                        </a:fontRef>
+                      </wps:style>
+                      <wps:txbx>
+                        <w:txbxContent>
+                          <w:p>
+                            <w:pPr>
+                              <w:pStyle w:val="Nagwek"/>
+                              <w:rPr>
+                                <w:color w:val="FFFFFF" w:themeColor="background1"/>
+                                <w:sz w:val="24"/>
+                                <w:szCs w:val="24"/>
+                              </w:rPr>
+                            </w:pPr>
+                            <w:r>
+                              <w:rPr>
+                                <w:color w:val="FFFFFF" w:themeColor="background1"/>
+                                <w:sz w:val="24"/>
+                                <w:szCs w:val="24"/>
+                              </w:rPr>
+                              <w:fldChar w:fldCharType="begin"/>
+                            </w:r>
+                            <w:r>
+                              <w:rPr>
+                                <w:color w:val="FFFFFF" w:themeColor="background1"/>
+                                <w:sz w:val="24"/>
+                                <w:szCs w:val="24"/>
+                              </w:rPr>
+                              <w:instrText>PAGE   \* MERGEFORMAT</w:instrText>
+                            </w:r>
+                            <w:r>
+                              <w:rPr>
+                                <w:color w:val="FFFFFF" w:themeColor="background1"/>
+                                <w:sz w:val="24"/>
+                                <w:szCs w:val="24"/>
+                              </w:rPr>
+                              <w:fldChar w:fldCharType="separate"/>
+                            </w:r>
+                            <w:r>
+                              <w:rPr>
+                                <w:noProof/>
+                                <w:color w:val="FFFFFF" w:themeColor="background1"/>
+                                <w:sz w:val="24"/>
+                                <w:szCs w:val="24"/>
+                              </w:rPr>
+                              <w:t>1</w:t>
+                            </w:r>
+                            <w:r>
+                              <w:rPr>
+                                <w:color w:val="FFFFFF" w:themeColor="background1"/>
+                                <w:sz w:val="24"/>
+                                <w:szCs w:val="24"/>
+                              </w:rPr>
+                              <w:fldChar w:fldCharType="end"/>
+                            </w:r>
+                          </w:p>
+                        </w:txbxContent>
+                      </wps:txbx>
+                      <wps:bodyPr rot="0" spcFirstLastPara="0" vertOverflow="overflow" horzOverflow="overflow" vert="horz" wrap="square" lIns="91440" tIns="91440" rIns="91440" bIns="91440" numCol="1" spcCol="0" rtlCol="0" fromWordArt="0" anchor="ctr" anchorCtr="0" forceAA="0" compatLnSpc="1">
+                        <a:prstTxWarp prst="textNoShape">
+                          <a:avLst/>
+                        </a:prstTxWarp>
+                        <a:noAutofit/>
+                      </wps:bodyPr>
+                    </wps:wsp>
+                  </wpg:wgp>
+                </a:graphicData>
+              </a:graphic>
+              <wp14:sizeRelH relativeFrom="margin">
+                <wp14:pctWidth>0</wp14:pctWidth>
+              </wp14:sizeRelH>
+              <wp14:sizeRelV relativeFrom="margin">
+                <wp14:pctHeight>0</wp14:pctHeight>
+              </wp14:sizeRelV>
+            </wp:anchor>
+          </w:drawing>
+        </mc:Choice>
+        <mc:Fallback>
+          <w:pict>
+            <v:group id="Grupa 25" o:spid="_x0000_s1040" style="position:absolute;margin-left:82.7pt;margin-top:0;width:133.9pt;height:80.65pt;z-index:251663360;mso-top-percent:23;mso-position-horizontal:right;mso-position-horizontal-relative:page;mso-position-vertical-relative:page;mso-top-percent:23;mso-width-relative:margin;mso-height-relative:margin" coordsize="17007,10241" o:gfxdata="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">
+              <v:group id="Grupa 26" o:spid="_x0000_s1041" style="position:absolute;width:17007;height:10241" coordsize="17007,10241" o:gfxdata="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">
+                <v:rect id="Prostokąt 27" o:spid="_x0000_s1042" style="position:absolute;width:17007;height:10241;visibility:visible;mso-wrap-style:square;v-text-anchor:middle" o:gfxdata="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" fillcolor="white [3212]" stroked="f" strokeweight="1pt">
+                  <v:fill opacity="0"/>
+                </v:rect>
+                <v:shape id="Prostokąt 12" o:spid="_x0000_s1043" style="position:absolute;width:14630;height:10149;visibility:visible;mso-wrap-style:square;v-text-anchor:middle" coordsize="1462822,1014481" o:gfxdata="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" path="m,l1462822,r,1014481l638269,407899,,xe" fillcolor="#f0a22e [3204]" stroked="f" strokeweight="1pt">
+                  <v:stroke joinstyle="miter"/>
+                  <v:path arrowok="t" o:connecttype="custom" o:connectlocs="0,0;1463040,0;1463040,1014984;638364,408101;0,0" o:connectangles="0,0,0,0,0"/>
+                </v:shape>
+                <v:rect id="Prostokąt 29" o:spid="_x0000_s1044" style="position:absolute;width:14721;height:10241;visibility:visible;mso-wrap-style:square;v-text-anchor:middle" o:gfxdata="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" strokecolor="white [3212]" strokeweight="1pt">
+                  <v:fill r:id="rId2" o:title="" recolor="t" rotate="t" type="frame"/>
+                </v:rect>
+              </v:group>
+              <v:shapetype id="_x0000_t202" coordsize="21600,21600" o:spt="202" path="m,l,21600r21600,l21600,xe">
+                <v:stroke joinstyle="miter"/>
+                <v:path gradientshapeok="t" o:connecttype="rect"/>
+              </v:shapetype>
+              <v:shape id="Pole tekstowe 30" o:spid="_x0000_s1045" type="#_x0000_t202" style="position:absolute;left:10326;top:95;width:4381;height:3752;visibility:visible;mso-wrap-style:square;v-text-anchor:middle" o:gfxdata="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" filled="f" stroked="f" strokeweight=".5pt">
+                <v:textbox inset=",7.2pt,,7.2pt">
+                  <w:txbxContent>
+                    <w:p>
+                      <w:pPr>
+                        <w:pStyle w:val="Nagwek"/>
+                        <w:rPr>
+                          <w:color w:val="FFFFFF" w:themeColor="background1"/>
+                          <w:sz w:val="24"/>
+                          <w:szCs w:val="24"/>
+                        </w:rPr>
+                      </w:pPr>
+                      <w:r>
+                        <w:rPr>
+                          <w:color w:val="FFFFFF" w:themeColor="background1"/>
+                          <w:sz w:val="24"/>
+                          <w:szCs w:val="24"/>
+                        </w:rPr>
+                        <w:fldChar w:fldCharType="begin"/>
+                      </w:r>
+                      <w:r>
+                        <w:rPr>
+                          <w:color w:val="FFFFFF" w:themeColor="background1"/>
+                          <w:sz w:val="24"/>
+                          <w:szCs w:val="24"/>
+                        </w:rPr>
+                        <w:instrText>PAGE   \* MERGEFORMAT</w:instrText>
+                      </w:r>
+                      <w:r>
+                        <w:rPr>
+                          <w:color w:val="FFFFFF" w:themeColor="background1"/>
+                          <w:sz w:val="24"/>
+                          <w:szCs w:val="24"/>
+                        </w:rPr>
+                        <w:fldChar w:fldCharType="separate"/>
+                      </w:r>
+                      <w:r>
+                        <w:rPr>
+                          <w:noProof/>
+                          <w:color w:val="FFFFFF" w:themeColor="background1"/>
+                          <w:sz w:val="24"/>
+                          <w:szCs w:val="24"/>
+                        </w:rPr>
+                        <w:t>1</w:t>
+                      </w:r>
+                      <w:r>
+                        <w:rPr>
+                          <w:color w:val="FFFFFF" w:themeColor="background1"/>
+                          <w:sz w:val="24"/>
+                          <w:szCs w:val="24"/>
+                        </w:rPr>
+                        <w:fldChar w:fldCharType="end"/>
+                      </w:r>
+                    </w:p>
+                  </w:txbxContent>
+                </v:textbox>
+              </v:shape>
+              <w10:wrap anchorx="page" anchory="page"/>
+            </v:group>
+          </w:pict>
+        </mc:Fallback>
+      </mc:AlternateContent>
     </w:r>
   </w:p>
 </w:hdr>
@@ -12827,7 +13276,7 @@
 </file>
 
 <file path=customXml/itemProps1.xml><?xml version="1.0" encoding="utf-8"?>
-<ds:datastoreItem xmlns:ds="http://schemas.openxmlformats.org/officeDocument/2006/customXml" ds:itemID="{F0B7C683-F7A3-476E-AC2D-CDA2CE48197E}">
+<ds:datastoreItem xmlns:ds="http://schemas.openxmlformats.org/officeDocument/2006/customXml" ds:itemID="{B419690F-4072-4565-BE16-4D01C4506A76}">
   <ds:schemaRefs>
     <ds:schemaRef ds:uri="http://schemas.openxmlformats.org/officeDocument/2006/bibliography"/>
   </ds:schemaRefs>

</xml_diff>

<commit_message>
report update - changed header color, added chart, some color changes in text
</commit_message>
<xml_diff>
--- a/Report.docx
+++ b/Report.docx
@@ -80,18 +80,7 @@
           <w:sz w:val="22"/>
           <w:szCs w:val="22"/>
         </w:rPr>
-        <w:t>jedna z metod rozwiązywania równań nieliniowych. Opiera się ona na twierdzeni</w:t>
-      </w:r>
-      <w:bookmarkStart w:id="0" w:name="_GoBack"/>
-      <w:bookmarkEnd w:id="0"/>
-      <w:r>
-        <w:rPr>
-          <w:rFonts w:ascii="Arial" w:hAnsi="Arial" w:cs="Arial"/>
-          <w:color w:val="222222"/>
-          <w:sz w:val="22"/>
-          <w:szCs w:val="22"/>
-        </w:rPr>
-        <w:t xml:space="preserve">u </w:t>
+        <w:t xml:space="preserve">jedna z metod rozwiązywania równań nieliniowych. Opiera się ona na twierdzeniu </w:t>
       </w:r>
       <w:proofErr w:type="spellStart"/>
       <w:r>
@@ -496,26 +485,20 @@
       </w:r>
       <w:r>
         <w:rPr>
+          <w:rStyle w:val="Wyrnienieintensywne"/>
+        </w:rPr>
+        <w:t>ciągła</w:t>
+      </w:r>
+      <w:r>
+        <w:rPr>
+          <w:rStyle w:val="Wyrnienieintensywne"/>
+        </w:rPr>
+        <w:t xml:space="preserve"> i określona</w:t>
+      </w:r>
+      <w:r>
+        <w:rPr>
           <w:rFonts w:ascii="Arial" w:eastAsia="Times New Roman" w:hAnsi="Arial" w:cs="Arial"/>
-          <w:color w:val="0B0080"/>
-          <w:u w:val="single"/>
-          <w:lang w:eastAsia="pl-PL"/>
-        </w:rPr>
-        <w:t>ciągła</w:t>
-      </w:r>
-      <w:r>
-        <w:rPr>
-          <w:rFonts w:ascii="Arial" w:eastAsia="Times New Roman" w:hAnsi="Arial" w:cs="Arial"/>
-          <w:color w:val="0B0080"/>
-          <w:u w:val="single"/>
-          <w:lang w:eastAsia="pl-PL"/>
-        </w:rPr>
-        <w:t xml:space="preserve"> i określona</w:t>
-      </w:r>
-      <w:r>
-        <w:rPr>
-          <w:rFonts w:ascii="Arial" w:eastAsia="Times New Roman" w:hAnsi="Arial" w:cs="Arial"/>
-          <w:color w:val="222222"/>
+          <w:color w:val="F0A22E" w:themeColor="accent1"/>
           <w:lang w:eastAsia="pl-PL"/>
         </w:rPr>
         <w:t> </w:t>
@@ -1819,7 +1802,7 @@
         <w:rPr>
           <w:rStyle w:val="rem"/>
           <w:rFonts w:ascii="Arial" w:hAnsi="Arial" w:cs="Arial"/>
-          <w:color w:val="336699"/>
+          <w:color w:val="F0A22E" w:themeColor="accent1"/>
           <w:sz w:val="22"/>
           <w:szCs w:val="22"/>
         </w:rPr>
@@ -1893,16 +1876,6 @@
     </w:p>
     <w:p>
       <w:pPr>
-        <w:jc w:val="both"/>
-      </w:pPr>
-    </w:p>
-    <w:p>
-      <w:pPr>
-        <w:jc w:val="both"/>
-      </w:pPr>
-    </w:p>
-    <w:p>
-      <w:pPr>
         <w:pStyle w:val="Nagwek1"/>
         <w:numPr>
           <w:ilvl w:val="0"/>
@@ -1910,11 +1883,13 @@
         </w:numPr>
       </w:pPr>
       <w:r>
+        <w:lastRenderedPageBreak/>
         <w:t>Wywołanie funkcji</w:t>
       </w:r>
     </w:p>
     <w:p>
       <w:pPr>
+        <w:spacing w:before="240"/>
         <w:jc w:val="both"/>
       </w:pPr>
       <w:r>
@@ -2295,19 +2270,15 @@
       <w:proofErr w:type="spellStart"/>
       <w:r>
         <w:rPr>
-          <w:rFonts w:ascii="Consolas" w:hAnsi="Consolas"/>
-          <w:color w:val="24292E"/>
+          <w:rStyle w:val="pl-en"/>
+          <w:rFonts w:ascii="Consolas" w:hAnsi="Consolas"/>
+          <w:color w:val="795DA3"/>
           <w:shd w:val="clear" w:color="auto" w:fill="FFFFFF"/>
         </w:rPr>
         <w:t>findZero</w:t>
       </w:r>
       <w:proofErr w:type="spellEnd"/>
       <w:r>
-        <w:rPr>
-          <w:rFonts w:ascii="Consolas" w:hAnsi="Consolas"/>
-          <w:color w:val="24292E"/>
-          <w:shd w:val="clear" w:color="auto" w:fill="FFFFFF"/>
-        </w:rPr>
         <w:t xml:space="preserve"> </w:t>
       </w:r>
       <w:r>
@@ -2558,6 +2529,7 @@
     </w:p>
     <w:p>
       <w:pPr>
+        <w:spacing w:before="240"/>
         <w:ind w:left="426" w:hanging="426"/>
         <w:jc w:val="both"/>
         <w:rPr>
@@ -2848,6 +2820,11 @@
       </w:r>
       <w:r>
         <w:t>– wtedy parametr nie jest brany pod uwagę.</w:t>
+      </w:r>
+    </w:p>
+    <w:p>
+      <w:r>
+        <w:br w:type="page"/>
       </w:r>
     </w:p>
     <w:p>
@@ -2860,11 +2837,13 @@
         <w:jc w:val="both"/>
       </w:pPr>
       <w:r>
+        <w:lastRenderedPageBreak/>
         <w:t>Wyniki</w:t>
       </w:r>
     </w:p>
     <w:p>
       <w:pPr>
+        <w:spacing w:before="240"/>
         <w:jc w:val="both"/>
       </w:pPr>
       <w:proofErr w:type="spellStart"/>
@@ -2960,7 +2939,6 @@
           <w:color w:val="A71D5D"/>
           <w:shd w:val="clear" w:color="auto" w:fill="FFFFFF"/>
         </w:rPr>
-        <w:lastRenderedPageBreak/>
         <w:t>Polynomial</w:t>
       </w:r>
       <w:proofErr w:type="spellEnd"/>
@@ -3539,7 +3517,13 @@
         <w:t xml:space="preserve"> </w:t>
       </w:r>
       <w:r>
-        <w:t>przekroczono zadaną liczbę iteracji; prezentowany wynik jest wartościami osiągniętymi w zadanej iteracji.</w:t>
+        <w:t xml:space="preserve">przekroczono zadaną liczbę iteracji; prezentowany wynik jest wartościami osiągniętymi w </w:t>
+      </w:r>
+      <w:r>
+        <w:t>ostatniej</w:t>
+      </w:r>
+      <w:r>
+        <w:t xml:space="preserve"> iteracji.</w:t>
       </w:r>
     </w:p>
     <w:p>
@@ -3557,6 +3541,7 @@
     </w:p>
     <w:p>
       <w:pPr>
+        <w:spacing w:before="240"/>
         <w:jc w:val="both"/>
       </w:pPr>
       <w:r>
@@ -3597,6 +3582,11 @@
       <w:proofErr w:type="spellEnd"/>
       <w:r>
         <w:t>) w przypadku, gdy użytkownik zadał ilość iteracji mniejszą niż 1, lub gdy dla zadanego przedziału argumentów nie jest możliwe znalezienie miejsca zerowego (nie spełniony jeden z warunków działania algorytmu). W treści wyjątku uwzględniony został powód w formie ciągu znaków – dla braku spełnienia warunków działania algorytmu dodatkowo prezentowany jest przedział będący powodem wystąpienia wyjątku, oraz iteracja w której wystąpił.</w:t>
+      </w:r>
+    </w:p>
+    <w:p>
+      <w:r>
+        <w:br w:type="page"/>
       </w:r>
     </w:p>
     <w:p>
@@ -3609,11 +3599,13 @@
         <w:jc w:val="both"/>
       </w:pPr>
       <w:r>
+        <w:lastRenderedPageBreak/>
         <w:t>Typy parametrów</w:t>
       </w:r>
     </w:p>
     <w:p>
       <w:pPr>
+        <w:spacing w:before="240"/>
         <w:ind w:left="426" w:hanging="426"/>
         <w:jc w:val="both"/>
       </w:pPr>
@@ -4975,7 +4967,7 @@
                   <wp:align>left</wp:align>
                 </wp:positionH>
                 <wp:positionV relativeFrom="paragraph">
-                  <wp:posOffset>219710</wp:posOffset>
+                  <wp:posOffset>245110</wp:posOffset>
                 </wp:positionV>
                 <wp:extent cx="5740400" cy="1100455"/>
                 <wp:effectExtent l="0" t="0" r="12700" b="23495"/>
@@ -5427,7 +5419,7 @@
           </mc:Choice>
           <mc:Fallback>
             <w:pict>
-              <v:shape w14:anchorId="015489C4" id="_x0000_s1027" type="#_x0000_t202" style="position:absolute;left:0;text-align:left;margin-left:0;margin-top:17.3pt;width:452pt;height:86.65pt;z-index:251662336;visibility:visible;mso-wrap-style:square;mso-width-percent:0;mso-height-percent:0;mso-wrap-distance-left:9pt;mso-wrap-distance-top:3.6pt;mso-wrap-distance-right:9pt;mso-wrap-distance-bottom:3.6pt;mso-position-horizontal:left;mso-position-horizontal-relative:margin;mso-position-vertical:absolute;mso-position-vertical-relative:text;mso-width-percent:0;mso-height-percent:0;mso-width-relative:margin;mso-height-relative:margin;v-text-anchor:top" o:gfxdata="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" fillcolor="white [3201]" strokecolor="#a5644e [3205]" strokeweight="1pt">
+              <v:shape w14:anchorId="015489C4" id="_x0000_s1027" type="#_x0000_t202" style="position:absolute;left:0;text-align:left;margin-left:0;margin-top:19.3pt;width:452pt;height:86.65pt;z-index:251662336;visibility:visible;mso-wrap-style:square;mso-width-percent:0;mso-height-percent:0;mso-wrap-distance-left:9pt;mso-wrap-distance-top:3.6pt;mso-wrap-distance-right:9pt;mso-wrap-distance-bottom:3.6pt;mso-position-horizontal:left;mso-position-horizontal-relative:margin;mso-position-vertical:absolute;mso-position-vertical-relative:text;mso-width-percent:0;mso-height-percent:0;mso-width-relative:margin;mso-height-relative:margin;v-text-anchor:top" o:gfxdata="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" fillcolor="white [3201]" strokecolor="#a5644e [3205]" strokeweight="1pt">
                 <v:textbox>
                   <w:txbxContent>
                     <w:p>
@@ -8149,7 +8141,7 @@
     <w:p>
       <w:pPr>
         <w:spacing w:line="240" w:lineRule="auto"/>
-        <w:ind w:left="851"/>
+        <w:ind w:left="2835" w:hanging="1984"/>
         <w:rPr>
           <w:rFonts w:ascii="Consolas" w:hAnsi="Consolas"/>
           <w:color w:val="24292E"/>
@@ -9580,7 +9572,7 @@
     <w:p>
       <w:pPr>
         <w:spacing w:line="240" w:lineRule="auto"/>
-        <w:ind w:left="1701" w:hanging="2127"/>
+        <w:ind w:left="1560" w:hanging="1986"/>
         <w:rPr>
           <w:rFonts w:ascii="Consolas" w:hAnsi="Consolas"/>
           <w:color w:val="24292E"/>
@@ -9868,7 +9860,7 @@
           <w:lang w:eastAsia="pl-PL"/>
         </w:rPr>
         <w:drawing>
-          <wp:inline distT="0" distB="0" distL="0" distR="0">
+          <wp:inline distT="0" distB="0" distL="0" distR="0" wp14:anchorId="58EEA101" wp14:editId="55A3854B">
             <wp:extent cx="5756275" cy="1891030"/>
             <wp:effectExtent l="0" t="0" r="0" b="0"/>
             <wp:docPr id="12" name="Obraz 12"/>
@@ -9927,7 +9919,7 @@
           <w:lang w:eastAsia="pl-PL"/>
         </w:rPr>
         <w:drawing>
-          <wp:inline distT="0" distB="0" distL="0" distR="0">
+          <wp:inline distT="0" distB="0" distL="0" distR="0" wp14:anchorId="714145AE" wp14:editId="701B22E9">
             <wp:extent cx="5756275" cy="1863725"/>
             <wp:effectExtent l="0" t="0" r="0" b="3175"/>
             <wp:docPr id="13" name="Obraz 13"/>
@@ -9986,7 +9978,7 @@
           <w:lang w:eastAsia="pl-PL"/>
         </w:rPr>
         <w:drawing>
-          <wp:inline distT="0" distB="0" distL="0" distR="0">
+          <wp:inline distT="0" distB="0" distL="0" distR="0" wp14:anchorId="7FC14C05" wp14:editId="358E5820">
             <wp:extent cx="5756275" cy="1891030"/>
             <wp:effectExtent l="0" t="0" r="0" b="0"/>
             <wp:docPr id="14" name="Obraz 14"/>
@@ -10034,6 +10026,8 @@
           </wp:inline>
         </w:drawing>
       </w:r>
+      <w:bookmarkStart w:id="0" w:name="_GoBack"/>
+      <w:bookmarkEnd w:id="0"/>
     </w:p>
     <w:p>
       <w:pPr>
@@ -10045,7 +10039,75 @@
           <w:lang w:eastAsia="pl-PL"/>
         </w:rPr>
         <w:drawing>
-          <wp:inline distT="0" distB="0" distL="0" distR="0">
+          <wp:anchor distT="0" distB="0" distL="114300" distR="114300" simplePos="0" relativeHeight="251663360" behindDoc="0" locked="0" layoutInCell="1" allowOverlap="1" wp14:anchorId="70BE0F0B" wp14:editId="465402CB">
+            <wp:simplePos x="0" y="0"/>
+            <wp:positionH relativeFrom="margin">
+              <wp:align>right</wp:align>
+            </wp:positionH>
+            <wp:positionV relativeFrom="paragraph">
+              <wp:posOffset>1027634</wp:posOffset>
+            </wp:positionV>
+            <wp:extent cx="1965664" cy="1023416"/>
+            <wp:effectExtent l="0" t="0" r="0" b="5715"/>
+            <wp:wrapNone/>
+            <wp:docPr id="4" name="Obraz 4"/>
+            <wp:cNvGraphicFramePr>
+              <a:graphicFrameLocks xmlns:a="http://schemas.openxmlformats.org/drawingml/2006/main" noChangeAspect="1"/>
+            </wp:cNvGraphicFramePr>
+            <a:graphic xmlns:a="http://schemas.openxmlformats.org/drawingml/2006/main">
+              <a:graphicData uri="http://schemas.openxmlformats.org/drawingml/2006/picture">
+                <pic:pic xmlns:pic="http://schemas.openxmlformats.org/drawingml/2006/picture">
+                  <pic:nvPicPr>
+                    <pic:cNvPr id="0" name="Picture 4"/>
+                    <pic:cNvPicPr>
+                      <a:picLocks noChangeAspect="1" noChangeArrowheads="1"/>
+                    </pic:cNvPicPr>
+                  </pic:nvPicPr>
+                  <pic:blipFill>
+                    <a:blip r:embed="rId12">
+                      <a:extLst>
+                        <a:ext uri="{28A0092B-C50C-407E-A947-70E740481C1C}">
+                          <a14:useLocalDpi xmlns:a14="http://schemas.microsoft.com/office/drawing/2010/main" val="0"/>
+                        </a:ext>
+                      </a:extLst>
+                    </a:blip>
+                    <a:srcRect/>
+                    <a:stretch>
+                      <a:fillRect/>
+                    </a:stretch>
+                  </pic:blipFill>
+                  <pic:spPr bwMode="auto">
+                    <a:xfrm>
+                      <a:off x="0" y="0"/>
+                      <a:ext cx="1965664" cy="1023416"/>
+                    </a:xfrm>
+                    <a:prstGeom prst="rect">
+                      <a:avLst/>
+                    </a:prstGeom>
+                    <a:noFill/>
+                    <a:ln>
+                      <a:noFill/>
+                    </a:ln>
+                  </pic:spPr>
+                </pic:pic>
+              </a:graphicData>
+            </a:graphic>
+            <wp14:sizeRelH relativeFrom="page">
+              <wp14:pctWidth>0</wp14:pctWidth>
+            </wp14:sizeRelH>
+            <wp14:sizeRelV relativeFrom="page">
+              <wp14:pctHeight>0</wp14:pctHeight>
+            </wp14:sizeRelV>
+          </wp:anchor>
+        </w:drawing>
+      </w:r>
+      <w:r>
+        <w:rPr>
+          <w:noProof/>
+          <w:lang w:eastAsia="pl-PL"/>
+        </w:rPr>
+        <w:drawing>
+          <wp:inline distT="0" distB="0" distL="0" distR="0" wp14:anchorId="2F011EF7" wp14:editId="590DB2C9">
             <wp:extent cx="5763260" cy="2009140"/>
             <wp:effectExtent l="0" t="0" r="8890" b="0"/>
             <wp:docPr id="15" name="Obraz 15"/>
@@ -10062,7 +10124,7 @@
                     </pic:cNvPicPr>
                   </pic:nvPicPr>
                   <pic:blipFill>
-                    <a:blip r:embed="rId12">
+                    <a:blip r:embed="rId13">
                       <a:extLst>
                         <a:ext uri="{28A0092B-C50C-407E-A947-70E740481C1C}">
                           <a14:useLocalDpi xmlns:a14="http://schemas.microsoft.com/office/drawing/2010/main" val="0"/>
@@ -10117,65 +10179,6 @@
                 <pic:pic xmlns:pic="http://schemas.openxmlformats.org/drawingml/2006/picture">
                   <pic:nvPicPr>
                     <pic:cNvPr id="0" name="Picture 31"/>
-                    <pic:cNvPicPr>
-                      <a:picLocks noChangeAspect="1" noChangeArrowheads="1"/>
-                    </pic:cNvPicPr>
-                  </pic:nvPicPr>
-                  <pic:blipFill>
-                    <a:blip r:embed="rId13">
-                      <a:extLst>
-                        <a:ext uri="{28A0092B-C50C-407E-A947-70E740481C1C}">
-                          <a14:useLocalDpi xmlns:a14="http://schemas.microsoft.com/office/drawing/2010/main" val="0"/>
-                        </a:ext>
-                      </a:extLst>
-                    </a:blip>
-                    <a:srcRect/>
-                    <a:stretch>
-                      <a:fillRect/>
-                    </a:stretch>
-                  </pic:blipFill>
-                  <pic:spPr bwMode="auto">
-                    <a:xfrm>
-                      <a:off x="0" y="0"/>
-                      <a:ext cx="5756275" cy="1870075"/>
-                    </a:xfrm>
-                    <a:prstGeom prst="rect">
-                      <a:avLst/>
-                    </a:prstGeom>
-                    <a:noFill/>
-                    <a:ln>
-                      <a:noFill/>
-                    </a:ln>
-                  </pic:spPr>
-                </pic:pic>
-              </a:graphicData>
-            </a:graphic>
-          </wp:inline>
-        </w:drawing>
-      </w:r>
-    </w:p>
-    <w:p>
-      <w:pPr>
-        <w:spacing w:before="240" w:line="276" w:lineRule="auto"/>
-      </w:pPr>
-      <w:r>
-        <w:rPr>
-          <w:noProof/>
-          <w:lang w:eastAsia="pl-PL"/>
-        </w:rPr>
-        <w:drawing>
-          <wp:inline distT="0" distB="0" distL="0" distR="0">
-            <wp:extent cx="5756275" cy="1870075"/>
-            <wp:effectExtent l="0" t="0" r="0" b="0"/>
-            <wp:docPr id="17" name="Obraz 17"/>
-            <wp:cNvGraphicFramePr>
-              <a:graphicFrameLocks xmlns:a="http://schemas.openxmlformats.org/drawingml/2006/main" noChangeAspect="1"/>
-            </wp:cNvGraphicFramePr>
-            <a:graphic xmlns:a="http://schemas.openxmlformats.org/drawingml/2006/main">
-              <a:graphicData uri="http://schemas.openxmlformats.org/drawingml/2006/picture">
-                <pic:pic xmlns:pic="http://schemas.openxmlformats.org/drawingml/2006/picture">
-                  <pic:nvPicPr>
-                    <pic:cNvPr id="0" name="Picture 32"/>
                     <pic:cNvPicPr>
                       <a:picLocks noChangeAspect="1" noChangeArrowheads="1"/>
                     </pic:cNvPicPr>
@@ -10224,6 +10227,65 @@
         </w:rPr>
         <w:drawing>
           <wp:inline distT="0" distB="0" distL="0" distR="0">
+            <wp:extent cx="5756275" cy="1870075"/>
+            <wp:effectExtent l="0" t="0" r="0" b="0"/>
+            <wp:docPr id="17" name="Obraz 17"/>
+            <wp:cNvGraphicFramePr>
+              <a:graphicFrameLocks xmlns:a="http://schemas.openxmlformats.org/drawingml/2006/main" noChangeAspect="1"/>
+            </wp:cNvGraphicFramePr>
+            <a:graphic xmlns:a="http://schemas.openxmlformats.org/drawingml/2006/main">
+              <a:graphicData uri="http://schemas.openxmlformats.org/drawingml/2006/picture">
+                <pic:pic xmlns:pic="http://schemas.openxmlformats.org/drawingml/2006/picture">
+                  <pic:nvPicPr>
+                    <pic:cNvPr id="0" name="Picture 32"/>
+                    <pic:cNvPicPr>
+                      <a:picLocks noChangeAspect="1" noChangeArrowheads="1"/>
+                    </pic:cNvPicPr>
+                  </pic:nvPicPr>
+                  <pic:blipFill>
+                    <a:blip r:embed="rId15">
+                      <a:extLst>
+                        <a:ext uri="{28A0092B-C50C-407E-A947-70E740481C1C}">
+                          <a14:useLocalDpi xmlns:a14="http://schemas.microsoft.com/office/drawing/2010/main" val="0"/>
+                        </a:ext>
+                      </a:extLst>
+                    </a:blip>
+                    <a:srcRect/>
+                    <a:stretch>
+                      <a:fillRect/>
+                    </a:stretch>
+                  </pic:blipFill>
+                  <pic:spPr bwMode="auto">
+                    <a:xfrm>
+                      <a:off x="0" y="0"/>
+                      <a:ext cx="5756275" cy="1870075"/>
+                    </a:xfrm>
+                    <a:prstGeom prst="rect">
+                      <a:avLst/>
+                    </a:prstGeom>
+                    <a:noFill/>
+                    <a:ln>
+                      <a:noFill/>
+                    </a:ln>
+                  </pic:spPr>
+                </pic:pic>
+              </a:graphicData>
+            </a:graphic>
+          </wp:inline>
+        </w:drawing>
+      </w:r>
+    </w:p>
+    <w:p>
+      <w:pPr>
+        <w:spacing w:before="240" w:line="276" w:lineRule="auto"/>
+      </w:pPr>
+      <w:r>
+        <w:rPr>
+          <w:noProof/>
+          <w:lang w:eastAsia="pl-PL"/>
+        </w:rPr>
+        <w:drawing>
+          <wp:inline distT="0" distB="0" distL="0" distR="0">
             <wp:extent cx="5756275" cy="1877060"/>
             <wp:effectExtent l="0" t="0" r="0" b="8890"/>
             <wp:docPr id="18" name="Obraz 18"/>
@@ -10240,7 +10302,7 @@
                     </pic:cNvPicPr>
                   </pic:nvPicPr>
                   <pic:blipFill>
-                    <a:blip r:embed="rId15">
+                    <a:blip r:embed="rId16">
                       <a:extLst>
                         <a:ext uri="{28A0092B-C50C-407E-A947-70E740481C1C}">
                           <a14:useLocalDpi xmlns:a14="http://schemas.microsoft.com/office/drawing/2010/main" val="0"/>
@@ -10299,7 +10361,7 @@
                     </pic:cNvPicPr>
                   </pic:nvPicPr>
                   <pic:blipFill>
-                    <a:blip r:embed="rId16">
+                    <a:blip r:embed="rId17">
                       <a:extLst>
                         <a:ext uri="{28A0092B-C50C-407E-A947-70E740481C1C}">
                           <a14:useLocalDpi xmlns:a14="http://schemas.microsoft.com/office/drawing/2010/main" val="0"/>
@@ -10363,7 +10425,7 @@
                     </pic:cNvPicPr>
                   </pic:nvPicPr>
                   <pic:blipFill>
-                    <a:blip r:embed="rId17">
+                    <a:blip r:embed="rId18">
                       <a:extLst>
                         <a:ext uri="{28A0092B-C50C-407E-A947-70E740481C1C}">
                           <a14:useLocalDpi xmlns:a14="http://schemas.microsoft.com/office/drawing/2010/main" val="0"/>
@@ -10422,7 +10484,7 @@
                     </pic:cNvPicPr>
                   </pic:nvPicPr>
                   <pic:blipFill>
-                    <a:blip r:embed="rId18">
+                    <a:blip r:embed="rId19">
                       <a:extLst>
                         <a:ext uri="{28A0092B-C50C-407E-A947-70E740481C1C}">
                           <a14:useLocalDpi xmlns:a14="http://schemas.microsoft.com/office/drawing/2010/main" val="0"/>
@@ -10455,9 +10517,9 @@
       </w:r>
     </w:p>
     <w:sectPr>
-      <w:headerReference w:type="even" r:id="rId19"/>
-      <w:headerReference w:type="default" r:id="rId20"/>
-      <w:headerReference w:type="first" r:id="rId21"/>
+      <w:headerReference w:type="even" r:id="rId20"/>
+      <w:headerReference w:type="default" r:id="rId21"/>
+      <w:headerReference w:type="first" r:id="rId22"/>
       <w:pgSz w:w="11906" w:h="16838"/>
       <w:pgMar w:top="1417" w:right="1417" w:bottom="1417" w:left="1417" w:header="708" w:footer="708" w:gutter="0"/>
       <w:cols w:space="708"/>
@@ -10524,12 +10586,15 @@
     <w:pPr>
       <w:pStyle w:val="Nagwek"/>
       <w:jc w:val="right"/>
+      <w:rPr>
+        <w:color w:val="A19574" w:themeColor="accent5"/>
+      </w:rPr>
     </w:pPr>
     <w:r>
       <w:rPr>
         <w:caps/>
         <w:noProof/>
-        <w:color w:val="808080" w:themeColor="background1" w:themeShade="80"/>
+        <w:color w:val="A19574" w:themeColor="accent5"/>
         <w:sz w:val="20"/>
         <w:szCs w:val="20"/>
         <w:lang w:eastAsia="pl-PL"/>
@@ -10537,7 +10602,7 @@
       <mc:AlternateContent>
         <mc:Choice Requires="wpg">
           <w:drawing>
-            <wp:anchor distT="0" distB="0" distL="114300" distR="114300" simplePos="0" relativeHeight="251659264" behindDoc="0" locked="0" layoutInCell="1" allowOverlap="1">
+            <wp:anchor distT="0" distB="0" distL="114300" distR="114300" simplePos="0" relativeHeight="251659264" behindDoc="0" locked="0" layoutInCell="1" allowOverlap="1" wp14:anchorId="483906D5" wp14:editId="4EC7F04C">
               <wp:simplePos x="0" y="0"/>
               <wp:positionH relativeFrom="page">
                 <wp:align>left</wp:align>
@@ -10846,7 +10911,7 @@
                                 <w:sz w:val="24"/>
                                 <w:szCs w:val="24"/>
                               </w:rPr>
-                              <w:t>2</w:t>
+                              <w:t>6</w:t>
                             </w:r>
                             <w:r>
                               <w:rPr>
@@ -10880,7 +10945,7 @@
         </mc:Choice>
         <mc:Fallback>
           <w:pict>
-            <v:group id="Grupa 158" o:spid="_x0000_s1028" style="position:absolute;left:0;text-align:left;margin-left:0;margin-top:0;width:133.9pt;height:80.65pt;z-index:251659264;mso-top-percent:23;mso-position-horizontal:left;mso-position-horizontal-relative:page;mso-position-vertical-relative:page;mso-top-percent:23;mso-width-relative:margin;mso-height-relative:margin" coordsize="17007,10241" o:gfxdata="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">
+            <v:group w14:anchorId="483906D5" id="Grupa 158" o:spid="_x0000_s1028" style="position:absolute;left:0;text-align:left;margin-left:0;margin-top:0;width:133.9pt;height:80.65pt;z-index:251659264;mso-top-percent:23;mso-position-horizontal:left;mso-position-horizontal-relative:page;mso-position-vertical-relative:page;mso-top-percent:23;mso-width-relative:margin;mso-height-relative:margin" coordsize="17007,10241" o:gfxdata="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">
               <v:group id="Grupa 159" o:spid="_x0000_s1029" style="position:absolute;width:17007;height:10241" coordsize="17007,10241" o:gfxdata="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">
                 <v:rect id="Prostokąt 160" o:spid="_x0000_s1030" style="position:absolute;width:17007;height:10241;visibility:visible;mso-wrap-style:square;v-text-anchor:middle" o:gfxdata="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" fillcolor="white [3212]" stroked="f" strokeweight="1pt">
                   <v:fill opacity="0"/>
@@ -10941,7 +11006,7 @@
                           <w:sz w:val="24"/>
                           <w:szCs w:val="24"/>
                         </w:rPr>
-                        <w:t>2</w:t>
+                        <w:t>6</w:t>
                       </w:r>
                       <w:r>
                         <w:rPr>
@@ -10962,14 +11027,23 @@
       </mc:AlternateContent>
     </w:r>
     <w:r>
+      <w:rPr>
+        <w:color w:val="A19574" w:themeColor="accent5"/>
+      </w:rPr>
       <w:t xml:space="preserve">Witold </w:t>
     </w:r>
     <w:proofErr w:type="spellStart"/>
     <w:r>
+      <w:rPr>
+        <w:color w:val="A19574" w:themeColor="accent5"/>
+      </w:rPr>
       <w:t>Kupś</w:t>
     </w:r>
     <w:proofErr w:type="spellEnd"/>
     <w:r>
+      <w:rPr>
+        <w:color w:val="A19574" w:themeColor="accent5"/>
+      </w:rPr>
       <w:t xml:space="preserve"> 127088</w:t>
     </w:r>
   </w:p>
@@ -10981,12 +11055,15 @@
   <w:p>
     <w:pPr>
       <w:pStyle w:val="Nagwek"/>
+      <w:rPr>
+        <w:color w:val="A19574" w:themeColor="accent5"/>
+      </w:rPr>
     </w:pPr>
     <w:r>
       <w:rPr>
         <w:caps/>
         <w:noProof/>
-        <w:color w:val="808080" w:themeColor="background1" w:themeShade="80"/>
+        <w:color w:val="A19574" w:themeColor="accent5"/>
         <w:sz w:val="20"/>
         <w:szCs w:val="20"/>
         <w:lang w:eastAsia="pl-PL"/>
@@ -10994,7 +11071,7 @@
       <mc:AlternateContent>
         <mc:Choice Requires="wpg">
           <w:drawing>
-            <wp:anchor distT="0" distB="0" distL="114300" distR="114300" simplePos="0" relativeHeight="251661312" behindDoc="0" locked="0" layoutInCell="1" allowOverlap="1">
+            <wp:anchor distT="0" distB="0" distL="114300" distR="114300" simplePos="0" relativeHeight="251661312" behindDoc="0" locked="0" layoutInCell="1" allowOverlap="1" wp14:anchorId="7F1822C9" wp14:editId="5BFB7B18">
               <wp:simplePos x="0" y="0"/>
               <wp:positionH relativeFrom="page">
                 <wp:align>right</wp:align>
@@ -11338,7 +11415,7 @@
         </mc:Choice>
         <mc:Fallback>
           <w:pict>
-            <v:group id="Grupa 167" o:spid="_x0000_s1034" style="position:absolute;margin-left:82.7pt;margin-top:0;width:133.9pt;height:80.65pt;z-index:251661312;mso-top-percent:23;mso-position-horizontal:right;mso-position-horizontal-relative:page;mso-position-vertical-relative:page;mso-top-percent:23;mso-width-relative:margin;mso-height-relative:margin" coordsize="17007,10241" o:gfxdata="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">
+            <v:group w14:anchorId="7F1822C9" id="Grupa 167" o:spid="_x0000_s1034" style="position:absolute;margin-left:82.7pt;margin-top:0;width:133.9pt;height:80.65pt;z-index:251661312;mso-top-percent:23;mso-position-horizontal:right;mso-position-horizontal-relative:page;mso-position-vertical-relative:page;mso-top-percent:23;mso-width-relative:margin;mso-height-relative:margin" coordsize="17007,10241" o:gfxdata="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">
               <v:group id="Grupa 168" o:spid="_x0000_s1035" style="position:absolute;width:17007;height:10241" coordsize="17007,10241" o:gfxdata="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">
                 <v:rect id="Prostokąt 169" o:spid="_x0000_s1036" style="position:absolute;width:17007;height:10241;visibility:visible;mso-wrap-style:square;v-text-anchor:middle" o:gfxdata="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" fillcolor="white [3212]" stroked="f" strokeweight="1pt">
                   <v:fill opacity="0"/>
@@ -11419,6 +11496,9 @@
       </mc:AlternateContent>
     </w:r>
     <w:r>
+      <w:rPr>
+        <w:color w:val="A19574" w:themeColor="accent5"/>
+      </w:rPr>
       <w:t>Obliczanie miejsc zerowych wielomianu metodą bisekcji</w:t>
     </w:r>
   </w:p>
@@ -11438,6 +11518,7 @@
         <w:color w:val="808080" w:themeColor="background1" w:themeShade="80"/>
         <w:sz w:val="20"/>
         <w:szCs w:val="20"/>
+        <w:lang w:eastAsia="pl-PL"/>
       </w:rPr>
       <mc:AlternateContent>
         <mc:Choice Requires="wpg">
@@ -13007,6 +13088,18 @@
       <w:color w:val="404040" w:themeColor="text1" w:themeTint="BF"/>
     </w:rPr>
   </w:style>
+  <w:style w:type="character" w:styleId="Wyrnienieintensywne">
+    <w:name w:val="Intense Emphasis"/>
+    <w:basedOn w:val="Domylnaczcionkaakapitu"/>
+    <w:uiPriority w:val="21"/>
+    <w:qFormat/>
+    <w:rsid w:val="00BE704C"/>
+    <w:rPr>
+      <w:i/>
+      <w:iCs/>
+      <w:color w:val="F0A22E" w:themeColor="accent1"/>
+    </w:rPr>
+  </w:style>
 </w:styles>
 </file>
 
@@ -13276,7 +13369,7 @@
 </file>
 
 <file path=customXml/itemProps1.xml><?xml version="1.0" encoding="utf-8"?>
-<ds:datastoreItem xmlns:ds="http://schemas.openxmlformats.org/officeDocument/2006/customXml" ds:itemID="{B419690F-4072-4565-BE16-4D01C4506A76}">
+<ds:datastoreItem xmlns:ds="http://schemas.openxmlformats.org/officeDocument/2006/customXml" ds:itemID="{A54F43AB-D3BB-4D08-92C7-45BFBA94540B}">
   <ds:schemaRefs>
     <ds:schemaRef ds:uri="http://schemas.openxmlformats.org/officeDocument/2006/bibliography"/>
   </ds:schemaRefs>

</xml_diff>